<commit_message>
agregado de corchetes a "TOKENS"
</commit_message>
<xml_diff>
--- a/TOKENS.docx
+++ b/TOKENS.docx
@@ -1132,26 +1132,26 @@
                 <w:szCs w:val="20"/>
                 <w:lang w:val="es-MX"/>
               </w:rPr>
-              <w:t>&lt;COMENTA&gt;</w:t>
-            </w:r>
-          </w:p>
-          <w:p>
-            <w:pPr>
-              <w:rPr>
-                <w:rFonts w:cstheme="minorHAnsi"/>
-                <w:sz w:val="20"/>
-                <w:szCs w:val="20"/>
-                <w:lang w:val="es-MX"/>
-              </w:rPr>
-            </w:pPr>
-            <w:r>
-              <w:rPr>
-                <w:rFonts w:cstheme="minorHAnsi"/>
-                <w:sz w:val="20"/>
-                <w:szCs w:val="20"/>
-                <w:lang w:val="es-MX"/>
-              </w:rPr>
-              <w:t>&lt;COMENTC&gt;</w:t>
+              <w:t>&lt;CORCHEA&gt;</w:t>
+            </w:r>
+          </w:p>
+          <w:p>
+            <w:pPr>
+              <w:rPr>
+                <w:rFonts w:cstheme="minorHAnsi"/>
+                <w:sz w:val="20"/>
+                <w:szCs w:val="20"/>
+                <w:lang w:val="es-MX"/>
+              </w:rPr>
+            </w:pPr>
+            <w:r>
+              <w:rPr>
+                <w:rFonts w:cstheme="minorHAnsi"/>
+                <w:sz w:val="20"/>
+                <w:szCs w:val="20"/>
+                <w:lang w:val="es-MX"/>
+              </w:rPr>
+              <w:t>&lt;CORCHEC&gt;</w:t>
             </w:r>
           </w:p>
         </w:tc>

</xml_diff>

<commit_message>
automata png, cota para tokens
</commit_message>
<xml_diff>
--- a/TOKENS.docx
+++ b/TOKENS.docx
@@ -196,7 +196,25 @@
                 <w:szCs w:val="20"/>
                 <w:lang w:val="es-MX"/>
               </w:rPr>
-              <w:t xml:space="preserve"> (secuencia de dígitos)</w:t>
+              <w:t xml:space="preserve"> (secuencia de dígitos</w:t>
+            </w:r>
+            <w:r>
+              <w:rPr>
+                <w:rFonts w:cstheme="minorHAnsi"/>
+                <w:sz w:val="20"/>
+                <w:szCs w:val="20"/>
+                <w:lang w:val="es-MX"/>
+              </w:rPr>
+              <w:t>, como máximo 16</w:t>
+            </w:r>
+            <w:r>
+              <w:rPr>
+                <w:rFonts w:cstheme="minorHAnsi"/>
+                <w:sz w:val="20"/>
+                <w:szCs w:val="20"/>
+                <w:lang w:val="es-MX"/>
+              </w:rPr>
+              <w:t>)</w:t>
             </w:r>
           </w:p>
         </w:tc>
@@ -256,7 +274,25 @@
                 <w:szCs w:val="20"/>
                 <w:lang w:val="es-MX"/>
               </w:rPr>
-              <w:t xml:space="preserve"> (secuencia de dígitos separados por un punto)</w:t>
+              <w:t xml:space="preserve"> (secuencia de dígitos separados por un punto</w:t>
+            </w:r>
+            <w:r>
+              <w:rPr>
+                <w:rFonts w:cstheme="minorHAnsi"/>
+                <w:sz w:val="20"/>
+                <w:szCs w:val="20"/>
+                <w:lang w:val="es-MX"/>
+              </w:rPr>
+              <w:t>, como máximo 16 dígitos enteros y 12 dígitos reales</w:t>
+            </w:r>
+            <w:r>
+              <w:rPr>
+                <w:rFonts w:cstheme="minorHAnsi"/>
+                <w:sz w:val="20"/>
+                <w:szCs w:val="20"/>
+                <w:lang w:val="es-MX"/>
+              </w:rPr>
+              <w:t>)</w:t>
             </w:r>
           </w:p>
         </w:tc>
@@ -324,23 +360,7 @@
                 <w:sz w:val="20"/>
                 <w:szCs w:val="20"/>
               </w:rPr>
-              <w:t>cadena 30 caracteres alfanuméricos como máximo</w:t>
-            </w:r>
-            <w:r>
-              <w:rPr>
-                <w:rFonts w:cstheme="minorHAnsi"/>
-                <w:sz w:val="20"/>
-                <w:szCs w:val="20"/>
-              </w:rPr>
-              <w:t>?</w:t>
-            </w:r>
-            <w:r>
-              <w:rPr>
-                <w:rFonts w:cstheme="minorHAnsi"/>
-                <w:sz w:val="20"/>
-                <w:szCs w:val="20"/>
-              </w:rPr>
-              <w:t xml:space="preserve">, entre comillas dobles “ “ ,de la forma </w:t>
+              <w:t xml:space="preserve">cadena 30 caracteres alfanuméricos como máximo, entre comillas dobles “ “ ,de la forma </w:t>
             </w:r>
             <w:r>
               <w:rPr>
@@ -391,6 +411,7 @@
                 <w:b/>
                 <w:sz w:val="20"/>
                 <w:szCs w:val="20"/>
+                <w:u w:val="single"/>
                 <w:lang w:val="es-MX"/>
               </w:rPr>
             </w:pPr>
@@ -1521,6 +1542,7 @@
           <w:szCs w:val="20"/>
           <w:lang w:val="es-MX"/>
         </w:rPr>
+        <w:lastRenderedPageBreak/>
         <w:t>Comentarios</w:t>
       </w:r>
       <w:r>

</xml_diff>